<commit_message>
added certification and updated resume
</commit_message>
<xml_diff>
--- a/Web Developer Resume.docx
+++ b/Web Developer Resume.docx
@@ -81,13 +81,23 @@
           <w:rFonts w:cstheme="minorHAnsi"/>
         </w:rPr>
       </w:pPr>
-      <w:r>
-        <w:rPr>
-          <w:rFonts w:cstheme="minorHAnsi"/>
-          <w:b/>
-          <w:bCs/>
-        </w:rPr>
-        <w:t>Linkedin:</w:t>
+      <w:proofErr w:type="spellStart"/>
+      <w:r>
+        <w:rPr>
+          <w:rFonts w:cstheme="minorHAnsi"/>
+          <w:b/>
+          <w:bCs/>
+        </w:rPr>
+        <w:t>Linkedin</w:t>
+      </w:r>
+      <w:proofErr w:type="spellEnd"/>
+      <w:r>
+        <w:rPr>
+          <w:rFonts w:cstheme="minorHAnsi"/>
+          <w:b/>
+          <w:bCs/>
+        </w:rPr>
+        <w:t>:</w:t>
       </w:r>
       <w:r>
         <w:rPr>
@@ -546,26 +556,10 @@
         <w:spacing w:line="240" w:lineRule="auto"/>
         <w:rPr>
           <w:rFonts w:cstheme="minorHAnsi"/>
-        </w:rPr>
-      </w:pPr>
-    </w:p>
-    <w:p>
-      <w:pPr>
-        <w:spacing w:line="240" w:lineRule="auto"/>
-        <w:rPr>
-          <w:rFonts w:cstheme="minorHAnsi"/>
-          <w:b/>
-          <w:bCs/>
-        </w:rPr>
-      </w:pPr>
-      <w:r>
-        <w:rPr>
-          <w:rFonts w:cstheme="minorHAnsi"/>
-          <w:b/>
-          <w:bCs/>
-        </w:rPr>
-        <w:t>References are available upon request.</w:t>
-      </w:r>
+          <w:b/>
+          <w:bCs/>
+        </w:rPr>
+      </w:pPr>
     </w:p>
     <w:sectPr>
       <w:pgSz w:w="12240" w:h="15840"/>

</xml_diff>